<commit_message>
Mon 07 Dec 2020 11:22:02 PM KST
</commit_message>
<xml_diff>
--- a/Course Notes/Hacking For Beginners.docx
+++ b/Course Notes/Hacking For Beginners.docx
@@ -2281,7 +2281,10 @@
         </w:rPr>
       </w:pPr>
       <w:r>
-        <w:rPr/>
+        <w:rPr>
+          <w:i w:val="false"/>
+          <w:iCs w:val="false"/>
+        </w:rPr>
       </w:r>
     </w:p>
     <w:p>
@@ -2320,25 +2323,28 @@
         </w:rPr>
       </w:pPr>
       <w:r>
-        <w:rPr/>
-      </w:r>
-    </w:p>
-    <w:p>
-      <w:pPr>
-        <w:pStyle w:val="Normal"/>
-        <w:bidi w:val="0"/>
-        <w:jc w:val="both"/>
-        <w:rPr>
-          <w:i w:val="false"/>
+        <w:rPr>
           <w:i w:val="false"/>
           <w:iCs w:val="false"/>
         </w:rPr>
-      </w:pPr>
-      <w:r>
-        <w:rPr>
+      </w:r>
+    </w:p>
+    <w:p>
+      <w:pPr>
+        <w:pStyle w:val="Normal"/>
+        <w:bidi w:val="0"/>
+        <w:jc w:val="both"/>
+        <w:rPr>
+          <w:i w:val="false"/>
           <w:i w:val="false"/>
           <w:iCs w:val="false"/>
         </w:rPr>
+      </w:pPr>
+      <w:r>
+        <w:rPr>
+          <w:i w:val="false"/>
+          <w:iCs w:val="false"/>
+        </w:rPr>
         <w:t xml:space="preserve"> </w:t>
       </w:r>
       <w:r>
@@ -2361,22 +2367,243 @@
         </w:rPr>
       </w:pPr>
       <w:r>
-        <w:rPr/>
-      </w:r>
-    </w:p>
-    <w:p>
-      <w:pPr>
-        <w:pStyle w:val="Normal"/>
-        <w:bidi w:val="0"/>
-        <w:jc w:val="both"/>
-        <w:rPr>
-          <w:i w:val="false"/>
+        <w:rPr>
           <w:i w:val="false"/>
           <w:iCs w:val="false"/>
         </w:rPr>
-      </w:pPr>
-      <w:r>
-        <w:rPr/>
+      </w:r>
+    </w:p>
+    <w:p>
+      <w:pPr>
+        <w:pStyle w:val="Normal"/>
+        <w:numPr>
+          <w:ilvl w:val="0"/>
+          <w:numId w:val="14"/>
+        </w:numPr>
+        <w:bidi w:val="0"/>
+        <w:jc w:val="both"/>
+        <w:rPr>
+          <w:sz w:val="28"/>
+          <w:szCs w:val="28"/>
+        </w:rPr>
+      </w:pPr>
+      <w:r>
+        <w:rPr>
+          <w:sz w:val="28"/>
+          <w:szCs w:val="28"/>
+        </w:rPr>
+        <w:t>Metasploit</w:t>
+      </w:r>
+    </w:p>
+    <w:p>
+      <w:pPr>
+        <w:pStyle w:val="Normal"/>
+        <w:bidi w:val="0"/>
+        <w:jc w:val="both"/>
+        <w:rPr>
+          <w:i w:val="false"/>
+          <w:i w:val="false"/>
+          <w:iCs w:val="false"/>
+        </w:rPr>
+      </w:pPr>
+      <w:r>
+        <w:rPr/>
+      </w:r>
+    </w:p>
+    <w:p>
+      <w:pPr>
+        <w:pStyle w:val="Normal"/>
+        <w:bidi w:val="0"/>
+        <w:jc w:val="both"/>
+        <w:rPr>
+          <w:i w:val="false"/>
+          <w:i w:val="false"/>
+          <w:iCs w:val="false"/>
+        </w:rPr>
+      </w:pPr>
+      <w:r>
+        <w:rPr/>
+        <w:t xml:space="preserve">Metasploit is Open-Source software developed for Ethical Hacking. It is one of the software framework. </w:t>
+      </w:r>
+    </w:p>
+    <w:p>
+      <w:pPr>
+        <w:pStyle w:val="Normal"/>
+        <w:bidi w:val="0"/>
+        <w:jc w:val="both"/>
+        <w:rPr>
+          <w:i w:val="false"/>
+          <w:i w:val="false"/>
+          <w:iCs w:val="false"/>
+        </w:rPr>
+      </w:pPr>
+      <w:r>
+        <w:rPr/>
+      </w:r>
+    </w:p>
+    <w:p>
+      <w:pPr>
+        <w:pStyle w:val="Normal"/>
+        <w:bidi w:val="0"/>
+        <w:jc w:val="both"/>
+        <w:rPr>
+          <w:i w:val="false"/>
+          <w:i w:val="false"/>
+          <w:iCs w:val="false"/>
+        </w:rPr>
+      </w:pPr>
+      <w:r>
+        <w:rPr/>
+        <w:t>- Core commands</w:t>
+      </w:r>
+    </w:p>
+    <w:p>
+      <w:pPr>
+        <w:pStyle w:val="Normal"/>
+        <w:bidi w:val="0"/>
+        <w:jc w:val="both"/>
+        <w:rPr>
+          <w:i w:val="false"/>
+          <w:i w:val="false"/>
+          <w:iCs w:val="false"/>
+        </w:rPr>
+      </w:pPr>
+      <w:r>
+        <w:rPr/>
+        <w:t xml:space="preserve">→ </w:t>
+      </w:r>
+      <w:r>
+        <w:rPr/>
+        <w:t>?, sessions, set, unset</w:t>
+      </w:r>
+    </w:p>
+    <w:p>
+      <w:pPr>
+        <w:pStyle w:val="Normal"/>
+        <w:bidi w:val="0"/>
+        <w:jc w:val="both"/>
+        <w:rPr>
+          <w:i w:val="false"/>
+          <w:i w:val="false"/>
+          <w:iCs w:val="false"/>
+        </w:rPr>
+      </w:pPr>
+      <w:r>
+        <w:rPr/>
+      </w:r>
+    </w:p>
+    <w:p>
+      <w:pPr>
+        <w:pStyle w:val="Normal"/>
+        <w:bidi w:val="0"/>
+        <w:jc w:val="both"/>
+        <w:rPr>
+          <w:i w:val="false"/>
+          <w:i w:val="false"/>
+          <w:iCs w:val="false"/>
+        </w:rPr>
+      </w:pPr>
+      <w:r>
+        <w:rPr/>
+        <w:t>- Module commands</w:t>
+      </w:r>
+    </w:p>
+    <w:p>
+      <w:pPr>
+        <w:pStyle w:val="Normal"/>
+        <w:bidi w:val="0"/>
+        <w:jc w:val="both"/>
+        <w:rPr>
+          <w:i w:val="false"/>
+          <w:i w:val="false"/>
+          <w:iCs w:val="false"/>
+        </w:rPr>
+      </w:pPr>
+      <w:r>
+        <w:rPr/>
+        <w:t xml:space="preserve">→ </w:t>
+      </w:r>
+      <w:r>
+        <w:rPr/>
+        <w:t>search, info, use, options, back</w:t>
+      </w:r>
+    </w:p>
+    <w:p>
+      <w:pPr>
+        <w:pStyle w:val="Normal"/>
+        <w:bidi w:val="0"/>
+        <w:jc w:val="both"/>
+        <w:rPr>
+          <w:i w:val="false"/>
+          <w:i w:val="false"/>
+          <w:iCs w:val="false"/>
+        </w:rPr>
+      </w:pPr>
+      <w:r>
+        <w:rPr/>
+      </w:r>
+    </w:p>
+    <w:p>
+      <w:pPr>
+        <w:pStyle w:val="Normal"/>
+        <w:bidi w:val="0"/>
+        <w:jc w:val="both"/>
+        <w:rPr>
+          <w:i w:val="false"/>
+          <w:i w:val="false"/>
+          <w:iCs w:val="false"/>
+        </w:rPr>
+      </w:pPr>
+      <w:r>
+        <w:rPr/>
+        <w:t xml:space="preserve"> </w:t>
+      </w:r>
+      <w:r>
+        <w:rPr/>
+        <w:t xml:space="preserve">For start the metasploit on Kali, enter the “msfconsole” in terminal. Msfconsole is need root privileges so if you run that command </w:t>
+      </w:r>
+      <w:r>
+        <w:rPr/>
+        <w:t>as</w:t>
+      </w:r>
+      <w:r>
+        <w:rPr/>
+        <w:t xml:space="preserve"> non-root user, </w:t>
+      </w:r>
+      <w:r>
+        <w:rPr/>
+        <w:t>must set the sudo before command.</w:t>
+      </w:r>
+    </w:p>
+    <w:p>
+      <w:pPr>
+        <w:pStyle w:val="Normal"/>
+        <w:bidi w:val="0"/>
+        <w:jc w:val="both"/>
+        <w:rPr>
+          <w:i w:val="false"/>
+          <w:i w:val="false"/>
+          <w:iCs w:val="false"/>
+        </w:rPr>
+      </w:pPr>
+      <w:r>
+        <w:rPr/>
+      </w:r>
+    </w:p>
+    <w:p>
+      <w:pPr>
+        <w:pStyle w:val="Normal"/>
+        <w:bidi w:val="0"/>
+        <w:jc w:val="both"/>
+        <w:rPr>
+          <w:i w:val="false"/>
+          <w:i w:val="false"/>
+          <w:iCs w:val="false"/>
+        </w:rPr>
+      </w:pPr>
+      <w:r>
+        <w:rPr/>
+        <w:t xml:space="preserve"> </w:t>
       </w:r>
     </w:p>
     <w:sectPr>
@@ -4176,6 +4403,143 @@
     </w:lvl>
   </w:abstractNum>
   <w:abstractNum w:abstractNumId="14">
+    <w:lvl w:ilvl="0">
+      <w:start w:val="1"/>
+      <w:numFmt w:val="bullet"/>
+      <w:lvlText w:val=""/>
+      <w:lvlJc w:val="left"/>
+      <w:pPr>
+        <w:tabs>
+          <w:tab w:val="num" w:pos="720"/>
+        </w:tabs>
+        <w:ind w:left="720" w:hanging="360"/>
+      </w:pPr>
+      <w:rPr>
+        <w:rFonts w:ascii="Symbol" w:hAnsi="Symbol" w:cs="Symbol" w:hint="default"/>
+      </w:rPr>
+    </w:lvl>
+    <w:lvl w:ilvl="1">
+      <w:start w:val="1"/>
+      <w:numFmt w:val="bullet"/>
+      <w:lvlText w:val="◦"/>
+      <w:lvlJc w:val="left"/>
+      <w:pPr>
+        <w:tabs>
+          <w:tab w:val="num" w:pos="1080"/>
+        </w:tabs>
+        <w:ind w:left="1080" w:hanging="360"/>
+      </w:pPr>
+      <w:rPr>
+        <w:rFonts w:ascii="OpenSymbol" w:hAnsi="OpenSymbol" w:cs="OpenSymbol" w:hint="default"/>
+      </w:rPr>
+    </w:lvl>
+    <w:lvl w:ilvl="2">
+      <w:start w:val="1"/>
+      <w:numFmt w:val="bullet"/>
+      <w:lvlText w:val="▪"/>
+      <w:lvlJc w:val="left"/>
+      <w:pPr>
+        <w:tabs>
+          <w:tab w:val="num" w:pos="1440"/>
+        </w:tabs>
+        <w:ind w:left="1440" w:hanging="360"/>
+      </w:pPr>
+      <w:rPr>
+        <w:rFonts w:ascii="OpenSymbol" w:hAnsi="OpenSymbol" w:cs="OpenSymbol" w:hint="default"/>
+      </w:rPr>
+    </w:lvl>
+    <w:lvl w:ilvl="3">
+      <w:start w:val="1"/>
+      <w:numFmt w:val="bullet"/>
+      <w:lvlText w:val=""/>
+      <w:lvlJc w:val="left"/>
+      <w:pPr>
+        <w:tabs>
+          <w:tab w:val="num" w:pos="1800"/>
+        </w:tabs>
+        <w:ind w:left="1800" w:hanging="360"/>
+      </w:pPr>
+      <w:rPr>
+        <w:rFonts w:ascii="Symbol" w:hAnsi="Symbol" w:cs="Symbol" w:hint="default"/>
+      </w:rPr>
+    </w:lvl>
+    <w:lvl w:ilvl="4">
+      <w:start w:val="1"/>
+      <w:numFmt w:val="bullet"/>
+      <w:lvlText w:val="◦"/>
+      <w:lvlJc w:val="left"/>
+      <w:pPr>
+        <w:tabs>
+          <w:tab w:val="num" w:pos="2160"/>
+        </w:tabs>
+        <w:ind w:left="2160" w:hanging="360"/>
+      </w:pPr>
+      <w:rPr>
+        <w:rFonts w:ascii="OpenSymbol" w:hAnsi="OpenSymbol" w:cs="OpenSymbol" w:hint="default"/>
+      </w:rPr>
+    </w:lvl>
+    <w:lvl w:ilvl="5">
+      <w:start w:val="1"/>
+      <w:numFmt w:val="bullet"/>
+      <w:lvlText w:val="▪"/>
+      <w:lvlJc w:val="left"/>
+      <w:pPr>
+        <w:tabs>
+          <w:tab w:val="num" w:pos="2520"/>
+        </w:tabs>
+        <w:ind w:left="2520" w:hanging="360"/>
+      </w:pPr>
+      <w:rPr>
+        <w:rFonts w:ascii="OpenSymbol" w:hAnsi="OpenSymbol" w:cs="OpenSymbol" w:hint="default"/>
+      </w:rPr>
+    </w:lvl>
+    <w:lvl w:ilvl="6">
+      <w:start w:val="1"/>
+      <w:numFmt w:val="bullet"/>
+      <w:lvlText w:val=""/>
+      <w:lvlJc w:val="left"/>
+      <w:pPr>
+        <w:tabs>
+          <w:tab w:val="num" w:pos="2880"/>
+        </w:tabs>
+        <w:ind w:left="2880" w:hanging="360"/>
+      </w:pPr>
+      <w:rPr>
+        <w:rFonts w:ascii="Symbol" w:hAnsi="Symbol" w:cs="Symbol" w:hint="default"/>
+      </w:rPr>
+    </w:lvl>
+    <w:lvl w:ilvl="7">
+      <w:start w:val="1"/>
+      <w:numFmt w:val="bullet"/>
+      <w:lvlText w:val="◦"/>
+      <w:lvlJc w:val="left"/>
+      <w:pPr>
+        <w:tabs>
+          <w:tab w:val="num" w:pos="3240"/>
+        </w:tabs>
+        <w:ind w:left="3240" w:hanging="360"/>
+      </w:pPr>
+      <w:rPr>
+        <w:rFonts w:ascii="OpenSymbol" w:hAnsi="OpenSymbol" w:cs="OpenSymbol" w:hint="default"/>
+      </w:rPr>
+    </w:lvl>
+    <w:lvl w:ilvl="8">
+      <w:start w:val="1"/>
+      <w:numFmt w:val="bullet"/>
+      <w:lvlText w:val="▪"/>
+      <w:lvlJc w:val="left"/>
+      <w:pPr>
+        <w:tabs>
+          <w:tab w:val="num" w:pos="3600"/>
+        </w:tabs>
+        <w:ind w:left="3600" w:hanging="360"/>
+      </w:pPr>
+      <w:rPr>
+        <w:rFonts w:ascii="OpenSymbol" w:hAnsi="OpenSymbol" w:cs="OpenSymbol" w:hint="default"/>
+      </w:rPr>
+    </w:lvl>
+  </w:abstractNum>
+  <w:abstractNum w:abstractNumId="15">
     <w:lvl w:ilvl="0">
       <w:start w:val="1"/>
       <w:numFmt w:val="none"/>
@@ -4335,6 +4699,9 @@
   </w:num>
   <w:num w:numId="14">
     <w:abstractNumId w:val="14"/>
+  </w:num>
+  <w:num w:numId="15">
+    <w:abstractNumId w:val="15"/>
   </w:num>
 </w:numbering>
 </file>

</xml_diff>